<commit_message>
back to work for some reason
</commit_message>
<xml_diff>
--- a/Mohammad Ali Jinnah University.docx
+++ b/Mohammad Ali Jinnah University.docx
@@ -23,7 +23,7 @@
         </w:rPr>
         <w:drawing>
           <wp:inline distT="0" distB="0" distL="0" distR="0" wp14:anchorId="695E4116" wp14:editId="5FF3E333">
-            <wp:extent cx="4084320" cy="3484463"/>
+            <wp:extent cx="2762250" cy="2356563"/>
             <wp:effectExtent l="0" t="0" r="0" b="0"/>
             <wp:docPr id="1" name="Picture 1"/>
             <wp:cNvGraphicFramePr>
@@ -51,7 +51,7 @@
                   <pic:spPr>
                     <a:xfrm>
                       <a:off x="0" y="0"/>
-                      <a:ext cx="4084320" cy="3484463"/>
+                      <a:ext cx="2781868" cy="2373300"/>
                     </a:xfrm>
                     <a:prstGeom prst="rect">
                       <a:avLst/>
@@ -115,113 +115,33 @@
     </w:p>
     <w:p>
       <w:pPr>
+        <w:pStyle w:val="Heading1"/>
+        <w:spacing w:before="0" w:beforeAutospacing="0" w:after="0" w:afterAutospacing="0"/>
         <w:jc w:val="center"/>
         <w:rPr>
-          <w:rFonts w:ascii="Times New Roman" w:hAnsi="Times New Roman" w:cs="Times New Roman"/>
-          <w:b/>
           <w:sz w:val="56"/>
           <w:u w:val="single"/>
         </w:rPr>
       </w:pPr>
       <w:r>
         <w:rPr>
-          <w:rFonts w:ascii="Times New Roman" w:hAnsi="Times New Roman" w:cs="Times New Roman"/>
-          <w:b/>
           <w:sz w:val="56"/>
           <w:u w:val="single"/>
         </w:rPr>
-        <w:t xml:space="preserve">Assignment </w:t>
-      </w:r>
-    </w:p>
-    <w:p>
-      <w:pPr>
-        <w:rPr>
-          <w:rFonts w:ascii="Times New Roman" w:hAnsi="Times New Roman" w:cs="Times New Roman"/>
-          <w:b/>
-          <w:sz w:val="36"/>
-          <w:szCs w:val="32"/>
-          <w:u w:val="single"/>
-        </w:rPr>
-      </w:pPr>
-    </w:p>
-    <w:p>
-      <w:pPr>
-        <w:spacing w:before="240" w:line="240" w:lineRule="auto"/>
-        <w:jc w:val="center"/>
-        <w:rPr>
-          <w:rFonts w:ascii="Times New Roman" w:hAnsi="Times New Roman" w:cs="Times New Roman"/>
-          <w:sz w:val="36"/>
-          <w:szCs w:val="32"/>
-        </w:rPr>
-      </w:pPr>
-      <w:r>
-        <w:rPr>
-          <w:rFonts w:ascii="Times New Roman" w:hAnsi="Times New Roman" w:cs="Times New Roman"/>
-          <w:b/>
-          <w:sz w:val="36"/>
-          <w:szCs w:val="32"/>
-        </w:rPr>
-        <w:t>Name:</w:t>
-      </w:r>
-      <w:r>
-        <w:rPr>
-          <w:rFonts w:ascii="Times New Roman" w:hAnsi="Times New Roman" w:cs="Times New Roman"/>
-          <w:sz w:val="36"/>
-          <w:szCs w:val="32"/>
-        </w:rPr>
-        <w:t xml:space="preserve"> </w:t>
-      </w:r>
-      <w:r>
-        <w:rPr>
-          <w:rFonts w:ascii="Times New Roman" w:hAnsi="Times New Roman" w:cs="Times New Roman"/>
-          <w:sz w:val="32"/>
-          <w:szCs w:val="32"/>
-        </w:rPr>
-        <w:t>Muhamad Fahad</w:t>
-      </w:r>
-    </w:p>
-    <w:p>
-      <w:pPr>
-        <w:spacing w:before="240" w:line="240" w:lineRule="auto"/>
-        <w:jc w:val="center"/>
-        <w:rPr>
-          <w:rFonts w:ascii="Times New Roman" w:hAnsi="Times New Roman" w:cs="Times New Roman"/>
-          <w:b/>
-          <w:sz w:val="36"/>
-          <w:szCs w:val="32"/>
-          <w:u w:val="single"/>
-        </w:rPr>
-      </w:pPr>
-      <w:r>
-        <w:rPr>
-          <w:rFonts w:ascii="Times New Roman" w:hAnsi="Times New Roman" w:cs="Times New Roman"/>
-          <w:b/>
-          <w:sz w:val="36"/>
-          <w:szCs w:val="32"/>
-        </w:rPr>
-        <w:t>Id:</w:t>
-      </w:r>
-      <w:r>
-        <w:rPr>
-          <w:rFonts w:ascii="Times New Roman" w:hAnsi="Times New Roman" w:cs="Times New Roman"/>
-          <w:sz w:val="36"/>
-          <w:szCs w:val="32"/>
-        </w:rPr>
-        <w:t xml:space="preserve"> </w:t>
-      </w:r>
-      <w:r>
-        <w:rPr>
-          <w:rFonts w:ascii="Times New Roman" w:hAnsi="Times New Roman" w:cs="Times New Roman"/>
-          <w:sz w:val="32"/>
-          <w:szCs w:val="32"/>
-        </w:rPr>
-        <w:t>FA19-BSSE-0014</w:t>
+        <w:t>Group Presentation</w:t>
       </w:r>
       <w:bookmarkStart w:id="0" w:name="_GoBack"/>
       <w:bookmarkEnd w:id="0"/>
     </w:p>
     <w:p>
       <w:pPr>
+        <w:pBdr>
+          <w:top w:val="single" w:sz="4" w:space="1" w:color="auto"/>
+          <w:left w:val="single" w:sz="4" w:space="4" w:color="auto"/>
+          <w:bottom w:val="single" w:sz="4" w:space="1" w:color="auto"/>
+          <w:right w:val="single" w:sz="4" w:space="4" w:color="auto"/>
+        </w:pBdr>
+        <w:spacing w:before="240" w:after="0" w:line="240" w:lineRule="auto"/>
         <w:jc w:val="center"/>
         <w:rPr>
           <w:rFonts w:ascii="Times New Roman" w:hAnsi="Times New Roman" w:cs="Times New Roman"/>
@@ -230,43 +150,40 @@
           <w:szCs w:val="32"/>
         </w:rPr>
       </w:pPr>
-      <w:r>
-        <w:rPr>
-          <w:rFonts w:ascii="Times New Roman" w:hAnsi="Times New Roman" w:cs="Times New Roman"/>
-          <w:b/>
-          <w:sz w:val="36"/>
-          <w:szCs w:val="32"/>
-        </w:rPr>
-        <w:t>Subject:</w:t>
-      </w:r>
-      <w:r>
-        <w:rPr>
-          <w:rFonts w:ascii="Arial" w:hAnsi="Arial" w:cs="Arial"/>
-          <w:color w:val="000000"/>
-          <w:sz w:val="18"/>
-          <w:szCs w:val="18"/>
-        </w:rPr>
-        <w:t xml:space="preserve"> </w:t>
-      </w:r>
     </w:p>
     <w:p>
       <w:pPr>
+        <w:pBdr>
+          <w:top w:val="single" w:sz="4" w:space="1" w:color="auto"/>
+          <w:left w:val="single" w:sz="4" w:space="4" w:color="auto"/>
+          <w:bottom w:val="single" w:sz="4" w:space="1" w:color="auto"/>
+          <w:right w:val="single" w:sz="4" w:space="4" w:color="auto"/>
+        </w:pBdr>
+        <w:spacing w:line="240" w:lineRule="auto"/>
         <w:jc w:val="center"/>
         <w:rPr>
           <w:rFonts w:ascii="Times New Roman" w:hAnsi="Times New Roman" w:cs="Times New Roman"/>
-          <w:b/>
-          <w:sz w:val="36"/>
-          <w:szCs w:val="32"/>
-        </w:rPr>
-      </w:pPr>
-      <w:r>
-        <w:rPr>
-          <w:rFonts w:ascii="Times New Roman" w:hAnsi="Times New Roman" w:cs="Times New Roman"/>
-          <w:b/>
-          <w:sz w:val="36"/>
-          <w:szCs w:val="32"/>
-        </w:rPr>
-        <w:t>Section:</w:t>
+          <w:sz w:val="36"/>
+          <w:szCs w:val="32"/>
+        </w:rPr>
+      </w:pPr>
+      <w:r>
+        <w:rPr>
+          <w:rFonts w:ascii="Times New Roman" w:hAnsi="Times New Roman" w:cs="Times New Roman"/>
+          <w:b/>
+          <w:sz w:val="36"/>
+          <w:szCs w:val="32"/>
+        </w:rPr>
+        <w:t>Member 1</w:t>
+      </w:r>
+      <w:r>
+        <w:rPr>
+          <w:rFonts w:ascii="Times New Roman" w:hAnsi="Times New Roman" w:cs="Times New Roman"/>
+          <w:b/>
+          <w:sz w:val="36"/>
+          <w:szCs w:val="32"/>
+        </w:rPr>
+        <w:t>:</w:t>
       </w:r>
       <w:r>
         <w:rPr>
@@ -279,15 +196,398 @@
       <w:r>
         <w:rPr>
           <w:rFonts w:ascii="Times New Roman" w:hAnsi="Times New Roman" w:cs="Times New Roman"/>
-          <w:sz w:val="36"/>
-          <w:szCs w:val="32"/>
-        </w:rPr>
-        <w:t>AM, AW, EM</w:t>
+          <w:sz w:val="32"/>
+          <w:szCs w:val="32"/>
+        </w:rPr>
+        <w:t>Muhamad Fahad</w:t>
+      </w:r>
+      <w:r>
+        <w:rPr>
+          <w:rFonts w:ascii="Times New Roman" w:hAnsi="Times New Roman" w:cs="Times New Roman"/>
+          <w:sz w:val="32"/>
+          <w:szCs w:val="32"/>
+        </w:rPr>
+        <w:t xml:space="preserve"> </w:t>
+      </w:r>
+      <w:r>
+        <w:rPr>
+          <w:rFonts w:ascii="Times New Roman" w:hAnsi="Times New Roman" w:cs="Times New Roman"/>
+          <w:b/>
+          <w:sz w:val="32"/>
+          <w:szCs w:val="32"/>
+        </w:rPr>
+        <w:t>(</w:t>
+      </w:r>
+      <w:r>
+        <w:rPr>
+          <w:rFonts w:ascii="Times New Roman" w:hAnsi="Times New Roman" w:cs="Times New Roman"/>
+          <w:b/>
+          <w:sz w:val="24"/>
+          <w:szCs w:val="32"/>
+        </w:rPr>
+        <w:t>FA19-BSSE-0014</w:t>
+      </w:r>
+      <w:r>
+        <w:rPr>
+          <w:rFonts w:ascii="Times New Roman" w:hAnsi="Times New Roman" w:cs="Times New Roman"/>
+          <w:b/>
+          <w:sz w:val="28"/>
+          <w:szCs w:val="32"/>
+        </w:rPr>
+        <w:t>)</w:t>
       </w:r>
     </w:p>
     <w:p>
       <w:pPr>
-        <w:pStyle w:val="Default"/>
+        <w:pBdr>
+          <w:top w:val="single" w:sz="4" w:space="1" w:color="auto"/>
+          <w:left w:val="single" w:sz="4" w:space="4" w:color="auto"/>
+          <w:bottom w:val="single" w:sz="4" w:space="1" w:color="auto"/>
+          <w:right w:val="single" w:sz="4" w:space="4" w:color="auto"/>
+        </w:pBdr>
+        <w:spacing w:before="240" w:line="240" w:lineRule="auto"/>
+        <w:jc w:val="center"/>
+        <w:rPr>
+          <w:rFonts w:ascii="Times New Roman" w:hAnsi="Times New Roman" w:cs="Times New Roman"/>
+          <w:sz w:val="36"/>
+          <w:szCs w:val="32"/>
+        </w:rPr>
+      </w:pPr>
+      <w:r>
+        <w:rPr>
+          <w:rFonts w:ascii="Times New Roman" w:hAnsi="Times New Roman" w:cs="Times New Roman"/>
+          <w:b/>
+          <w:sz w:val="36"/>
+          <w:szCs w:val="32"/>
+        </w:rPr>
+        <w:t>Member 2</w:t>
+      </w:r>
+      <w:r>
+        <w:rPr>
+          <w:rFonts w:ascii="Times New Roman" w:hAnsi="Times New Roman" w:cs="Times New Roman"/>
+          <w:b/>
+          <w:sz w:val="36"/>
+          <w:szCs w:val="32"/>
+        </w:rPr>
+        <w:t>:</w:t>
+      </w:r>
+      <w:r>
+        <w:rPr>
+          <w:rFonts w:ascii="Times New Roman" w:hAnsi="Times New Roman" w:cs="Times New Roman"/>
+          <w:b/>
+          <w:sz w:val="36"/>
+          <w:szCs w:val="32"/>
+        </w:rPr>
+        <w:t xml:space="preserve"> </w:t>
+      </w:r>
+      <w:r>
+        <w:rPr>
+          <w:rFonts w:ascii="Times New Roman" w:hAnsi="Times New Roman" w:cs="Times New Roman"/>
+          <w:sz w:val="36"/>
+          <w:szCs w:val="32"/>
+        </w:rPr>
+        <w:t xml:space="preserve">Ahmed Amin </w:t>
+      </w:r>
+      <w:r>
+        <w:rPr>
+          <w:rFonts w:ascii="Times New Roman" w:hAnsi="Times New Roman" w:cs="Times New Roman"/>
+          <w:b/>
+          <w:sz w:val="32"/>
+          <w:szCs w:val="32"/>
+        </w:rPr>
+        <w:t>(</w:t>
+      </w:r>
+      <w:r>
+        <w:rPr>
+          <w:rFonts w:ascii="Times New Roman" w:hAnsi="Times New Roman" w:cs="Times New Roman"/>
+          <w:b/>
+          <w:sz w:val="24"/>
+          <w:szCs w:val="32"/>
+        </w:rPr>
+        <w:t>FA19-BSSE-0063</w:t>
+      </w:r>
+      <w:r>
+        <w:rPr>
+          <w:rFonts w:ascii="Times New Roman" w:hAnsi="Times New Roman" w:cs="Times New Roman"/>
+          <w:b/>
+          <w:sz w:val="28"/>
+          <w:szCs w:val="32"/>
+        </w:rPr>
+        <w:t>)</w:t>
+      </w:r>
+    </w:p>
+    <w:p>
+      <w:pPr>
+        <w:pBdr>
+          <w:top w:val="single" w:sz="4" w:space="1" w:color="auto"/>
+          <w:left w:val="single" w:sz="4" w:space="4" w:color="auto"/>
+          <w:bottom w:val="single" w:sz="4" w:space="1" w:color="auto"/>
+          <w:right w:val="single" w:sz="4" w:space="4" w:color="auto"/>
+        </w:pBdr>
+        <w:spacing w:before="240" w:line="240" w:lineRule="auto"/>
+        <w:jc w:val="center"/>
+        <w:rPr>
+          <w:rFonts w:ascii="Times New Roman" w:hAnsi="Times New Roman" w:cs="Times New Roman"/>
+          <w:sz w:val="32"/>
+          <w:szCs w:val="32"/>
+        </w:rPr>
+      </w:pPr>
+      <w:r>
+        <w:rPr>
+          <w:rFonts w:ascii="Times New Roman" w:hAnsi="Times New Roman" w:cs="Times New Roman"/>
+          <w:b/>
+          <w:sz w:val="36"/>
+          <w:szCs w:val="32"/>
+        </w:rPr>
+        <w:t>Member 3</w:t>
+      </w:r>
+      <w:r>
+        <w:rPr>
+          <w:rFonts w:ascii="Times New Roman" w:hAnsi="Times New Roman" w:cs="Times New Roman"/>
+          <w:b/>
+          <w:sz w:val="36"/>
+          <w:szCs w:val="32"/>
+        </w:rPr>
+        <w:t>:</w:t>
+      </w:r>
+      <w:r>
+        <w:rPr>
+          <w:rFonts w:ascii="Times New Roman" w:hAnsi="Times New Roman" w:cs="Times New Roman"/>
+          <w:b/>
+          <w:sz w:val="36"/>
+          <w:szCs w:val="32"/>
+        </w:rPr>
+        <w:t xml:space="preserve"> </w:t>
+      </w:r>
+      <w:proofErr w:type="spellStart"/>
+      <w:r>
+        <w:rPr>
+          <w:rFonts w:ascii="Times New Roman" w:hAnsi="Times New Roman" w:cs="Times New Roman"/>
+          <w:sz w:val="36"/>
+          <w:szCs w:val="32"/>
+        </w:rPr>
+        <w:t>Samin</w:t>
+      </w:r>
+      <w:proofErr w:type="spellEnd"/>
+      <w:r>
+        <w:rPr>
+          <w:rFonts w:ascii="Times New Roman" w:hAnsi="Times New Roman" w:cs="Times New Roman"/>
+          <w:sz w:val="36"/>
+          <w:szCs w:val="32"/>
+        </w:rPr>
+        <w:t xml:space="preserve"> </w:t>
+      </w:r>
+      <w:proofErr w:type="spellStart"/>
+      <w:r>
+        <w:rPr>
+          <w:rFonts w:ascii="Times New Roman" w:hAnsi="Times New Roman" w:cs="Times New Roman"/>
+          <w:sz w:val="36"/>
+          <w:szCs w:val="32"/>
+        </w:rPr>
+        <w:t>Traiq</w:t>
+      </w:r>
+      <w:proofErr w:type="spellEnd"/>
+      <w:r>
+        <w:rPr>
+          <w:rFonts w:ascii="Times New Roman" w:hAnsi="Times New Roman" w:cs="Times New Roman"/>
+          <w:sz w:val="36"/>
+          <w:szCs w:val="32"/>
+        </w:rPr>
+        <w:t xml:space="preserve"> </w:t>
+      </w:r>
+      <w:r>
+        <w:rPr>
+          <w:rFonts w:ascii="Times New Roman" w:hAnsi="Times New Roman" w:cs="Times New Roman"/>
+          <w:b/>
+          <w:sz w:val="32"/>
+          <w:szCs w:val="32"/>
+        </w:rPr>
+        <w:t>(</w:t>
+      </w:r>
+      <w:r>
+        <w:rPr>
+          <w:rFonts w:ascii="Times New Roman" w:hAnsi="Times New Roman" w:cs="Times New Roman"/>
+          <w:b/>
+          <w:sz w:val="24"/>
+          <w:szCs w:val="32"/>
+        </w:rPr>
+        <w:t>FA19-BSSE-0010</w:t>
+      </w:r>
+      <w:r>
+        <w:rPr>
+          <w:rFonts w:ascii="Times New Roman" w:hAnsi="Times New Roman" w:cs="Times New Roman"/>
+          <w:b/>
+          <w:sz w:val="28"/>
+          <w:szCs w:val="32"/>
+        </w:rPr>
+        <w:t>)</w:t>
+      </w:r>
+    </w:p>
+    <w:p>
+      <w:pPr>
+        <w:pBdr>
+          <w:top w:val="single" w:sz="4" w:space="1" w:color="auto"/>
+          <w:left w:val="single" w:sz="4" w:space="4" w:color="auto"/>
+          <w:bottom w:val="single" w:sz="4" w:space="1" w:color="auto"/>
+          <w:right w:val="single" w:sz="4" w:space="4" w:color="auto"/>
+        </w:pBdr>
+        <w:spacing w:before="240" w:line="240" w:lineRule="auto"/>
+        <w:jc w:val="center"/>
+        <w:rPr>
+          <w:rFonts w:ascii="Times New Roman" w:hAnsi="Times New Roman" w:cs="Times New Roman"/>
+          <w:b/>
+          <w:sz w:val="28"/>
+          <w:szCs w:val="32"/>
+        </w:rPr>
+      </w:pPr>
+      <w:r>
+        <w:rPr>
+          <w:rFonts w:ascii="Times New Roman" w:hAnsi="Times New Roman" w:cs="Times New Roman"/>
+          <w:b/>
+          <w:sz w:val="36"/>
+          <w:szCs w:val="32"/>
+        </w:rPr>
+        <w:t>Member 4</w:t>
+      </w:r>
+      <w:r>
+        <w:rPr>
+          <w:rFonts w:ascii="Times New Roman" w:hAnsi="Times New Roman" w:cs="Times New Roman"/>
+          <w:b/>
+          <w:sz w:val="36"/>
+          <w:szCs w:val="32"/>
+        </w:rPr>
+        <w:t>:</w:t>
+      </w:r>
+      <w:r>
+        <w:rPr>
+          <w:rFonts w:ascii="Times New Roman" w:hAnsi="Times New Roman" w:cs="Times New Roman"/>
+          <w:b/>
+          <w:sz w:val="36"/>
+          <w:szCs w:val="32"/>
+        </w:rPr>
+        <w:t xml:space="preserve"> </w:t>
+      </w:r>
+      <w:proofErr w:type="spellStart"/>
+      <w:r>
+        <w:rPr>
+          <w:rFonts w:ascii="Times New Roman" w:hAnsi="Times New Roman" w:cs="Times New Roman"/>
+          <w:sz w:val="36"/>
+          <w:szCs w:val="32"/>
+        </w:rPr>
+        <w:t>Jaffar</w:t>
+      </w:r>
+      <w:proofErr w:type="spellEnd"/>
+      <w:r>
+        <w:rPr>
+          <w:rFonts w:ascii="Times New Roman" w:hAnsi="Times New Roman" w:cs="Times New Roman"/>
+          <w:sz w:val="36"/>
+          <w:szCs w:val="32"/>
+        </w:rPr>
+        <w:t xml:space="preserve"> Abbas </w:t>
+      </w:r>
+      <w:r>
+        <w:rPr>
+          <w:rFonts w:ascii="Times New Roman" w:hAnsi="Times New Roman" w:cs="Times New Roman"/>
+          <w:b/>
+          <w:sz w:val="32"/>
+          <w:szCs w:val="32"/>
+        </w:rPr>
+        <w:t>(</w:t>
+      </w:r>
+      <w:r>
+        <w:rPr>
+          <w:rFonts w:ascii="Times New Roman" w:hAnsi="Times New Roman" w:cs="Times New Roman"/>
+          <w:b/>
+          <w:sz w:val="24"/>
+          <w:szCs w:val="32"/>
+        </w:rPr>
+        <w:t>FA19-BSSE-0008</w:t>
+      </w:r>
+      <w:r>
+        <w:rPr>
+          <w:rFonts w:ascii="Times New Roman" w:hAnsi="Times New Roman" w:cs="Times New Roman"/>
+          <w:b/>
+          <w:sz w:val="28"/>
+          <w:szCs w:val="32"/>
+        </w:rPr>
+        <w:t>)</w:t>
+      </w:r>
+    </w:p>
+    <w:p>
+      <w:pPr>
+        <w:pBdr>
+          <w:top w:val="single" w:sz="4" w:space="1" w:color="auto"/>
+          <w:left w:val="single" w:sz="4" w:space="4" w:color="auto"/>
+          <w:bottom w:val="single" w:sz="4" w:space="1" w:color="auto"/>
+          <w:right w:val="single" w:sz="4" w:space="4" w:color="auto"/>
+        </w:pBdr>
+        <w:spacing w:before="240" w:line="240" w:lineRule="auto"/>
+        <w:jc w:val="center"/>
+        <w:rPr>
+          <w:rFonts w:ascii="Times New Roman" w:hAnsi="Times New Roman" w:cs="Times New Roman"/>
+          <w:sz w:val="32"/>
+          <w:szCs w:val="32"/>
+        </w:rPr>
+      </w:pPr>
+      <w:r>
+        <w:rPr>
+          <w:rFonts w:ascii="Times New Roman" w:hAnsi="Times New Roman" w:cs="Times New Roman"/>
+          <w:b/>
+          <w:color w:val="000000"/>
+          <w:sz w:val="36"/>
+          <w:szCs w:val="32"/>
+        </w:rPr>
+        <w:t xml:space="preserve">Topic: </w:t>
+      </w:r>
+      <w:r>
+        <w:rPr>
+          <w:rFonts w:ascii="Times New Roman" w:hAnsi="Times New Roman" w:cs="Times New Roman"/>
+          <w:color w:val="000000"/>
+          <w:sz w:val="36"/>
+          <w:szCs w:val="32"/>
+        </w:rPr>
+        <w:t xml:space="preserve">ITIL </w:t>
+      </w:r>
+      <w:r>
+        <w:rPr>
+          <w:rFonts w:ascii="Times New Roman" w:hAnsi="Times New Roman" w:cs="Times New Roman"/>
+          <w:b/>
+          <w:color w:val="000000"/>
+          <w:sz w:val="36"/>
+          <w:szCs w:val="32"/>
+        </w:rPr>
+        <w:t>(</w:t>
+      </w:r>
+      <w:r>
+        <w:rPr>
+          <w:rFonts w:ascii="Times New Roman" w:hAnsi="Times New Roman" w:cs="Times New Roman"/>
+          <w:b/>
+          <w:color w:val="000000"/>
+          <w:sz w:val="24"/>
+          <w:szCs w:val="32"/>
+        </w:rPr>
+        <w:t>Information Technology Infrastructure Library</w:t>
+      </w:r>
+      <w:r>
+        <w:rPr>
+          <w:rFonts w:ascii="Times New Roman" w:hAnsi="Times New Roman" w:cs="Times New Roman"/>
+          <w:b/>
+          <w:color w:val="000000"/>
+          <w:sz w:val="36"/>
+          <w:szCs w:val="32"/>
+        </w:rPr>
+        <w:t>)</w:t>
+      </w:r>
+    </w:p>
+    <w:p>
+      <w:pPr>
+        <w:pBdr>
+          <w:top w:val="single" w:sz="4" w:space="1" w:color="auto"/>
+          <w:left w:val="single" w:sz="4" w:space="4" w:color="auto"/>
+          <w:bottom w:val="single" w:sz="4" w:space="1" w:color="auto"/>
+          <w:right w:val="single" w:sz="4" w:space="4" w:color="auto"/>
+        </w:pBdr>
+        <w:spacing w:before="240" w:line="240" w:lineRule="auto"/>
         <w:jc w:val="center"/>
         <w:rPr>
           <w:rFonts w:ascii="Arial" w:hAnsi="Arial" w:cs="Arial"/>
@@ -306,18 +606,78 @@
           <w:sz w:val="36"/>
           <w:szCs w:val="32"/>
         </w:rPr>
-        <w:t>Teacher:</w:t>
-      </w:r>
-      <w:r>
-        <w:rPr>
-          <w:rFonts w:ascii="Times New Roman" w:hAnsi="Times New Roman" w:cs="Times New Roman"/>
-          <w:b/>
-          <w:sz w:val="36"/>
-          <w:szCs w:val="32"/>
+        <w:t>Subject:</w:t>
+      </w:r>
+      <w:r>
+        <w:rPr>
+          <w:rFonts w:ascii="Arial" w:hAnsi="Arial" w:cs="Arial"/>
+          <w:color w:val="000000"/>
+          <w:sz w:val="18"/>
+          <w:szCs w:val="18"/>
         </w:rPr>
         <w:t xml:space="preserve"> </w:t>
       </w:r>
       <w:r>
+        <w:rPr>
+          <w:rFonts w:ascii="Times New Roman" w:hAnsi="Times New Roman" w:cs="Times New Roman"/>
+          <w:sz w:val="36"/>
+          <w:szCs w:val="32"/>
+        </w:rPr>
+        <w:t>Business Process Engineering</w:t>
+      </w:r>
+    </w:p>
+    <w:p>
+      <w:pPr>
+        <w:pBdr>
+          <w:top w:val="single" w:sz="4" w:space="1" w:color="auto"/>
+          <w:left w:val="single" w:sz="4" w:space="4" w:color="auto"/>
+          <w:bottom w:val="single" w:sz="4" w:space="1" w:color="auto"/>
+          <w:right w:val="single" w:sz="4" w:space="4" w:color="auto"/>
+        </w:pBdr>
+        <w:jc w:val="center"/>
+        <w:rPr>
+          <w:rFonts w:ascii="Times New Roman" w:hAnsi="Times New Roman" w:cs="Times New Roman"/>
+          <w:b/>
+          <w:sz w:val="36"/>
+          <w:szCs w:val="32"/>
+        </w:rPr>
+      </w:pPr>
+      <w:r>
+        <w:rPr>
+          <w:rFonts w:ascii="Times New Roman" w:hAnsi="Times New Roman" w:cs="Times New Roman"/>
+          <w:b/>
+          <w:sz w:val="36"/>
+          <w:szCs w:val="32"/>
+        </w:rPr>
+        <w:t>Section:</w:t>
+      </w:r>
+      <w:r>
+        <w:rPr>
+          <w:rFonts w:ascii="Times New Roman" w:hAnsi="Times New Roman" w:cs="Times New Roman"/>
+          <w:sz w:val="36"/>
+          <w:szCs w:val="32"/>
+        </w:rPr>
+        <w:t xml:space="preserve"> </w:t>
+      </w:r>
+      <w:r>
+        <w:rPr>
+          <w:rFonts w:ascii="Times New Roman" w:hAnsi="Times New Roman" w:cs="Times New Roman"/>
+          <w:sz w:val="36"/>
+          <w:szCs w:val="32"/>
+        </w:rPr>
+        <w:t>AM</w:t>
+      </w:r>
+    </w:p>
+    <w:p>
+      <w:pPr>
+        <w:pStyle w:val="Default"/>
+        <w:pBdr>
+          <w:top w:val="single" w:sz="4" w:space="1" w:color="auto"/>
+          <w:left w:val="single" w:sz="4" w:space="4" w:color="auto"/>
+          <w:bottom w:val="single" w:sz="4" w:space="1" w:color="auto"/>
+          <w:right w:val="single" w:sz="4" w:space="4" w:color="auto"/>
+        </w:pBdr>
+        <w:jc w:val="center"/>
         <w:rPr>
           <w:rFonts w:ascii="Arial" w:hAnsi="Arial" w:cs="Arial"/>
           <w:b/>
@@ -327,12 +687,87 @@
           <w:szCs w:val="15"/>
           <w:shd w:val="clear" w:color="auto" w:fill="F2F2F2"/>
         </w:rPr>
+      </w:pPr>
+      <w:r>
+        <w:rPr>
+          <w:rFonts w:ascii="Times New Roman" w:hAnsi="Times New Roman" w:cs="Times New Roman"/>
+          <w:b/>
+          <w:sz w:val="36"/>
+          <w:szCs w:val="32"/>
+        </w:rPr>
+        <w:t>Teacher:</w:t>
+      </w:r>
+      <w:r>
+        <w:rPr>
+          <w:rFonts w:ascii="Times New Roman" w:hAnsi="Times New Roman" w:cs="Times New Roman"/>
+          <w:b/>
+          <w:sz w:val="36"/>
+          <w:szCs w:val="32"/>
+        </w:rPr>
         <w:t xml:space="preserve"> </w:t>
+      </w:r>
+      <w:r>
+        <w:rPr>
+          <w:rFonts w:ascii="Arial" w:hAnsi="Arial" w:cs="Arial"/>
+          <w:b/>
+          <w:bCs/>
+          <w:color w:val="2A6ECF"/>
+          <w:sz w:val="15"/>
+          <w:szCs w:val="15"/>
+          <w:shd w:val="clear" w:color="auto" w:fill="F2F2F2"/>
+        </w:rPr>
+        <w:t xml:space="preserve"> </w:t>
+      </w:r>
+      <w:proofErr w:type="spellStart"/>
+      <w:r>
+        <w:rPr>
+          <w:rFonts w:ascii="Times New Roman" w:hAnsi="Times New Roman" w:cs="Times New Roman"/>
+          <w:color w:val="auto"/>
+          <w:sz w:val="36"/>
+          <w:szCs w:val="32"/>
+        </w:rPr>
+        <w:t>Nauman</w:t>
+      </w:r>
+      <w:proofErr w:type="spellEnd"/>
+      <w:r>
+        <w:rPr>
+          <w:rFonts w:ascii="Times New Roman" w:hAnsi="Times New Roman" w:cs="Times New Roman"/>
+          <w:color w:val="auto"/>
+          <w:sz w:val="36"/>
+          <w:szCs w:val="32"/>
+        </w:rPr>
+        <w:t xml:space="preserve"> </w:t>
+      </w:r>
+      <w:proofErr w:type="spellStart"/>
+      <w:r>
+        <w:rPr>
+          <w:rFonts w:ascii="Times New Roman" w:hAnsi="Times New Roman" w:cs="Times New Roman"/>
+          <w:color w:val="auto"/>
+          <w:sz w:val="36"/>
+          <w:szCs w:val="32"/>
+        </w:rPr>
+        <w:t>Hafeez</w:t>
+      </w:r>
+      <w:proofErr w:type="spellEnd"/>
+      <w:r>
+        <w:rPr>
+          <w:rFonts w:ascii="Times New Roman" w:hAnsi="Times New Roman" w:cs="Times New Roman"/>
+          <w:color w:val="auto"/>
+          <w:sz w:val="36"/>
+          <w:szCs w:val="32"/>
+        </w:rPr>
+        <w:t xml:space="preserve"> Ansari</w:t>
       </w:r>
     </w:p>
     <w:p>
       <w:pPr>
         <w:pStyle w:val="Footer"/>
+        <w:pBdr>
+          <w:top w:val="single" w:sz="4" w:space="1" w:color="auto"/>
+          <w:left w:val="single" w:sz="4" w:space="4" w:color="auto"/>
+          <w:bottom w:val="single" w:sz="4" w:space="1" w:color="auto"/>
+          <w:right w:val="single" w:sz="4" w:space="4" w:color="auto"/>
+        </w:pBdr>
         <w:spacing w:before="240"/>
         <w:jc w:val="center"/>
         <w:rPr>
@@ -395,7 +830,7 @@
           <w:sz w:val="32"/>
           <w:szCs w:val="32"/>
         </w:rPr>
-        <w:t>Saturday, January 23, 2021</w:t>
+        <w:t>Friday, April 2, 2021</w:t>
       </w:r>
       <w:r>
         <w:rPr>
@@ -406,6 +841,25 @@
         </w:rPr>
         <w:fldChar w:fldCharType="end"/>
       </w:r>
+    </w:p>
+    <w:p>
+      <w:pPr>
+        <w:pStyle w:val="Footer"/>
+        <w:pBdr>
+          <w:top w:val="single" w:sz="4" w:space="1" w:color="auto"/>
+          <w:left w:val="single" w:sz="4" w:space="4" w:color="auto"/>
+          <w:bottom w:val="single" w:sz="4" w:space="1" w:color="auto"/>
+          <w:right w:val="single" w:sz="4" w:space="4" w:color="auto"/>
+        </w:pBdr>
+        <w:spacing w:before="240"/>
+        <w:jc w:val="center"/>
+        <w:rPr>
+          <w:rFonts w:ascii="Times New Roman" w:hAnsi="Times New Roman" w:cs="Times New Roman"/>
+          <w:color w:val="000000"/>
+          <w:sz w:val="32"/>
+          <w:szCs w:val="32"/>
+        </w:rPr>
+      </w:pPr>
     </w:p>
     <w:p>
       <w:pPr>
@@ -490,7 +944,7 @@
       <w:rPr>
         <w:noProof/>
       </w:rPr>
-      <w:t>Saturday, January 23, 2021</w:t>
+      <w:t>Friday, April 2, 2021</w:t>
     </w:r>
     <w:r>
       <w:fldChar w:fldCharType="end"/>
@@ -609,6 +1063,7 @@
         </v:shapetype>
         <v:shape id="WordPictureWatermark1136664047" o:spid="_x0000_s2050" type="#_x0000_t75" style="position:absolute;margin-left:0;margin-top:0;width:595.95pt;height:841.9pt;z-index:-251657216;mso-position-horizontal:center;mso-position-horizontal-relative:margin;mso-position-vertical:center;mso-position-vertical-relative:margin" o:allowincell="f">
           <v:imagedata r:id="rId1" o:title="Borad-01"/>
+          <w10:wrap anchorx="margin" anchory="margin"/>
         </v:shape>
       </w:pict>
     </w:r>
@@ -653,6 +1108,7 @@
         </v:shapetype>
         <v:shape id="WordPictureWatermark1136664048" o:spid="_x0000_s2051" type="#_x0000_t75" style="position:absolute;left:0;text-align:left;margin-left:0;margin-top:0;width:595.95pt;height:841.9pt;z-index:-251656192;mso-position-horizontal:center;mso-position-horizontal-relative:margin;mso-position-vertical:center;mso-position-vertical-relative:margin" o:allowincell="f">
           <v:imagedata r:id="rId1" o:title="Borad-01"/>
+          <w10:wrap anchorx="margin" anchory="margin"/>
         </v:shape>
       </w:pict>
     </w:r>
@@ -692,6 +1148,7 @@
         </v:shapetype>
         <v:shape id="WordPictureWatermark1136664046" o:spid="_x0000_s2049" type="#_x0000_t75" style="position:absolute;margin-left:0;margin-top:0;width:595.95pt;height:841.9pt;z-index:-251658240;mso-position-horizontal:center;mso-position-horizontal-relative:margin;mso-position-vertical:center;mso-position-vertical-relative:margin" o:allowincell="f">
           <v:imagedata r:id="rId1" o:title="Borad-01"/>
+          <w10:wrap anchorx="margin" anchory="margin"/>
         </v:shape>
       </w:pict>
     </w:r>
@@ -1282,6 +1739,26 @@
     <w:qFormat/>
     <w:rsid w:val="00991389"/>
   </w:style>
+  <w:style w:type="paragraph" w:styleId="Heading1">
+    <w:name w:val="heading 1"/>
+    <w:basedOn w:val="Normal"/>
+    <w:link w:val="Heading1Char"/>
+    <w:uiPriority w:val="9"/>
+    <w:qFormat/>
+    <w:rsid w:val="00905010"/>
+    <w:pPr>
+      <w:spacing w:before="100" w:beforeAutospacing="1" w:after="100" w:afterAutospacing="1" w:line="240" w:lineRule="auto"/>
+      <w:outlineLvl w:val="0"/>
+    </w:pPr>
+    <w:rPr>
+      <w:rFonts w:ascii="Times New Roman" w:eastAsia="Times New Roman" w:hAnsi="Times New Roman" w:cs="Times New Roman"/>
+      <w:b/>
+      <w:bCs/>
+      <w:kern w:val="36"/>
+      <w:sz w:val="48"/>
+      <w:szCs w:val="48"/>
+    </w:rPr>
+  </w:style>
   <w:style w:type="character" w:default="1" w:styleId="DefaultParagraphFont">
     <w:name w:val="Default Paragraph Font"/>
     <w:uiPriority w:val="1"/>
@@ -1463,6 +1940,26 @@
     <w:rPr>
       <w:rFonts w:eastAsiaTheme="minorEastAsia"/>
     </w:rPr>
+  </w:style>
+  <w:style w:type="character" w:customStyle="1" w:styleId="Heading1Char">
+    <w:name w:val="Heading 1 Char"/>
+    <w:basedOn w:val="DefaultParagraphFont"/>
+    <w:link w:val="Heading1"/>
+    <w:uiPriority w:val="9"/>
+    <w:rsid w:val="00905010"/>
+    <w:rPr>
+      <w:rFonts w:ascii="Times New Roman" w:eastAsia="Times New Roman" w:hAnsi="Times New Roman" w:cs="Times New Roman"/>
+      <w:b/>
+      <w:bCs/>
+      <w:kern w:val="36"/>
+      <w:sz w:val="48"/>
+      <w:szCs w:val="48"/>
+    </w:rPr>
+  </w:style>
+  <w:style w:type="character" w:customStyle="1" w:styleId="nje5zd">
+    <w:name w:val="nje5zd"/>
+    <w:basedOn w:val="DefaultParagraphFont"/>
+    <w:rsid w:val="00905010"/>
   </w:style>
 </w:styles>
 </file>

</xml_diff>